<commit_message>
practiced flex property of css
</commit_message>
<xml_diff>
--- a/projects/portfolio/Rudraksh_resume.docx
+++ b/projects/portfolio/Rudraksh_resume.docx
@@ -84,7 +84,7 @@
           </mc:Choice>
           <mc:Fallback>
             <w:pict>
-              <v:shape w14:anchorId="51E0335F" id="Graphic 1" o:spid="_x0000_s1026" style="position:absolute;margin-left:0;margin-top:0;width:595.5pt;height:842.25pt;z-index:-15786496;visibility:visible;mso-wrap-style:square;mso-wrap-distance-left:0;mso-wrap-distance-top:0;mso-wrap-distance-right:0;mso-wrap-distance-bottom:0;mso-position-horizontal:absolute;mso-position-horizontal-relative:page;mso-position-vertical:absolute;mso-position-vertical-relative:page;v-text-anchor:top" coordsize="7562850,10696575" o:gfxdata="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" path="m7562849,10696574l,10696574,,,7562849,r,10696574xe" fillcolor="#fafafa" stroked="f">
+              <v:shape w14:anchorId="416486A3" id="Graphic 1" o:spid="_x0000_s1026" style="position:absolute;margin-left:0;margin-top:0;width:595.5pt;height:842.25pt;z-index:-15786496;visibility:visible;mso-wrap-style:square;mso-wrap-distance-left:0;mso-wrap-distance-top:0;mso-wrap-distance-right:0;mso-wrap-distance-bottom:0;mso-position-horizontal:absolute;mso-position-horizontal-relative:page;mso-position-vertical:absolute;mso-position-vertical-relative:page;v-text-anchor:top" coordsize="7562850,10696575" o:gfxdata="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" path="m7562849,10696574l,10696574,,,7562849,r,10696574xe" fillcolor="#fafafa" stroked="f">
                 <v:path arrowok="t"/>
                 <w10:wrap anchorx="page" anchory="page"/>
               </v:shape>
@@ -163,7 +163,7 @@
           </mc:Choice>
           <mc:Fallback>
             <w:pict>
-              <v:shape w14:anchorId="57A048AE" id="Graphic 2" o:spid="_x0000_s1026" style="position:absolute;margin-left:278.3pt;margin-top:16.8pt;width:257.7pt;height:.1pt;z-index:15729152;visibility:visible;mso-wrap-style:square;mso-wrap-distance-left:0;mso-wrap-distance-top:0;mso-wrap-distance-right:0;mso-wrap-distance-bottom:0;mso-position-horizontal:absolute;mso-position-horizontal-relative:page;mso-position-vertical:absolute;mso-position-vertical-relative:text;v-text-anchor:top" coordsize="3272790,1270" o:gfxdata="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" path="m,l3272278,e" filled="f" strokecolor="#97bad9" strokeweight=".52936mm">
+              <v:shape w14:anchorId="1861E332" id="Graphic 2" o:spid="_x0000_s1026" style="position:absolute;margin-left:278.3pt;margin-top:16.8pt;width:257.7pt;height:.1pt;z-index:15729152;visibility:visible;mso-wrap-style:square;mso-wrap-distance-left:0;mso-wrap-distance-top:0;mso-wrap-distance-right:0;mso-wrap-distance-bottom:0;mso-position-horizontal:absolute;mso-position-horizontal-relative:page;mso-position-vertical:absolute;mso-position-vertical-relative:text;v-text-anchor:top" coordsize="3272790,1270" o:gfxdata="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" path="m,l3272278,e" filled="f" strokecolor="#97bad9" strokeweight=".52936mm">
                 <v:path arrowok="t"/>
                 <w10:wrap anchorx="page"/>
               </v:shape>
@@ -470,6 +470,7 @@
         <w:t xml:space="preserve"> </w:t>
       </w:r>
       <w:hyperlink r:id="rId8">
+        <w:proofErr w:type="spellStart"/>
         <w:r>
           <w:rPr>
             <w:color w:val="252525"/>
@@ -479,6 +480,7 @@
           </w:rPr>
           <w:t>Github</w:t>
         </w:r>
+        <w:proofErr w:type="spellEnd"/>
       </w:hyperlink>
       <w:r>
         <w:rPr>
@@ -665,7 +667,7 @@
           </mc:Choice>
           <mc:Fallback>
             <w:pict>
-              <v:shape w14:anchorId="64BCE11C" id="Graphic 6" o:spid="_x0000_s1026" style="position:absolute;margin-left:59.55pt;margin-top:18.15pt;width:476.4pt;height:.1pt;z-index:15729664;visibility:visible;mso-wrap-style:square;mso-wrap-distance-left:0;mso-wrap-distance-top:0;mso-wrap-distance-right:0;mso-wrap-distance-bottom:0;mso-position-horizontal:absolute;mso-position-horizontal-relative:page;mso-position-vertical:absolute;mso-position-vertical-relative:text;v-text-anchor:top" coordsize="6050280,1270" o:gfxdata="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" path="m,l6050279,e" filled="f" strokecolor="#97bad9" strokeweight=".52936mm">
+              <v:shape w14:anchorId="07292B4F" id="Graphic 6" o:spid="_x0000_s1026" style="position:absolute;margin-left:59.55pt;margin-top:18.15pt;width:476.4pt;height:.1pt;z-index:15729664;visibility:visible;mso-wrap-style:square;mso-wrap-distance-left:0;mso-wrap-distance-top:0;mso-wrap-distance-right:0;mso-wrap-distance-bottom:0;mso-position-horizontal:absolute;mso-position-horizontal-relative:page;mso-position-vertical:absolute;mso-position-vertical-relative:text;v-text-anchor:top" coordsize="6050280,1270" o:gfxdata="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" path="m,l6050279,e" filled="f" strokecolor="#97bad9" strokeweight=".52936mm">
                 <v:path arrowok="t"/>
                 <w10:wrap anchorx="page"/>
               </v:shape>
@@ -1132,6 +1134,7 @@
       <w:pPr>
         <w:pStyle w:val="Heading1"/>
         <w:ind w:right="7047"/>
+        <w:jc w:val="left"/>
       </w:pPr>
       <w:r>
         <w:rPr>
@@ -1204,7 +1207,7 @@
           </mc:Choice>
           <mc:Fallback>
             <w:pict>
-              <v:shape w14:anchorId="46E29313" id="Graphic 7" o:spid="_x0000_s1026" style="position:absolute;margin-left:59.9pt;margin-top:18.15pt;width:476.4pt;height:.1pt;z-index:15730176;visibility:visible;mso-wrap-style:square;mso-wrap-distance-left:0;mso-wrap-distance-top:0;mso-wrap-distance-right:0;mso-wrap-distance-bottom:0;mso-position-horizontal:absolute;mso-position-horizontal-relative:page;mso-position-vertical:absolute;mso-position-vertical-relative:text;v-text-anchor:top" coordsize="6050280,1270" o:gfxdata="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" path="m,l6050279,e" filled="f" strokecolor="#97bad9" strokeweight=".52936mm">
+              <v:shape w14:anchorId="1AEC5359" id="Graphic 7" o:spid="_x0000_s1026" style="position:absolute;margin-left:59.9pt;margin-top:18.15pt;width:476.4pt;height:.1pt;z-index:15730176;visibility:visible;mso-wrap-style:square;mso-wrap-distance-left:0;mso-wrap-distance-top:0;mso-wrap-distance-right:0;mso-wrap-distance-bottom:0;mso-position-horizontal:absolute;mso-position-horizontal-relative:page;mso-position-vertical:absolute;mso-position-vertical-relative:text;v-text-anchor:top" coordsize="6050280,1270" o:gfxdata="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" path="m,l6050279,e" filled="f" strokecolor="#97bad9" strokeweight=".52936mm">
                 <v:path arrowok="t"/>
                 <w10:wrap anchorx="page"/>
               </v:shape>
@@ -1215,23 +1218,16 @@
       <w:r>
         <w:rPr>
           <w:color w:val="164B78"/>
-          <w:spacing w:val="-4"/>
-        </w:rPr>
-        <w:t>WORK</w:t>
-      </w:r>
-      <w:r>
-        <w:rPr>
-          <w:color w:val="164B78"/>
-          <w:spacing w:val="-11"/>
-        </w:rPr>
-        <w:t xml:space="preserve"> </w:t>
+          <w:spacing w:val="-2"/>
+        </w:rPr>
+        <w:t>VOLUNTEER</w:t>
       </w:r>
       <w:r>
         <w:rPr>
           <w:color w:val="164B78"/>
           <w:spacing w:val="-2"/>
         </w:rPr>
-        <w:t>EXPERIENCE:</w:t>
+        <w:t>:</w:t>
       </w:r>
     </w:p>
     <w:p>
@@ -1257,28 +1253,15 @@
           <w:spacing w:val="-2"/>
           <w:w w:val="105"/>
         </w:rPr>
-        <w:t>AidDehradun</w:t>
+        <w:t>Aid Dehradun</w:t>
       </w:r>
     </w:p>
     <w:p>
       <w:pPr>
         <w:pStyle w:val="BodyText"/>
         <w:spacing w:before="97"/>
-        <w:ind w:left="252"/>
+        <w:ind w:left="720"/>
       </w:pPr>
-      <w:r>
-        <w:rPr>
-          <w:color w:val="252525"/>
-        </w:rPr>
-        <w:t>Volunteer</w:t>
-      </w:r>
-      <w:r>
-        <w:rPr>
-          <w:color w:val="252525"/>
-          <w:spacing w:val="27"/>
-        </w:rPr>
-        <w:t xml:space="preserve"> </w:t>
-      </w:r>
       <w:r>
         <w:rPr>
           <w:color w:val="252525"/>
@@ -2095,7 +2078,7 @@
           </mc:Choice>
           <mc:Fallback>
             <w:pict>
-              <v:shape w14:anchorId="3BAF6880" id="Graphic 11" o:spid="_x0000_s1026" style="position:absolute;margin-left:60.25pt;margin-top:-6.2pt;width:476.4pt;height:.1pt;z-index:15730688;visibility:visible;mso-wrap-style:square;mso-wrap-distance-left:0;mso-wrap-distance-top:0;mso-wrap-distance-right:0;mso-wrap-distance-bottom:0;mso-position-horizontal:absolute;mso-position-horizontal-relative:page;mso-position-vertical:absolute;mso-position-vertical-relative:text;v-text-anchor:top" coordsize="6050280,1270" o:gfxdata="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" path="m,l6050279,e" filled="f" strokecolor="#97bad9" strokeweight=".52936mm">
+              <v:shape w14:anchorId="3B0987CB" id="Graphic 11" o:spid="_x0000_s1026" style="position:absolute;margin-left:60.25pt;margin-top:-6.2pt;width:476.4pt;height:.1pt;z-index:15730688;visibility:visible;mso-wrap-style:square;mso-wrap-distance-left:0;mso-wrap-distance-top:0;mso-wrap-distance-right:0;mso-wrap-distance-bottom:0;mso-position-horizontal:absolute;mso-position-horizontal-relative:page;mso-position-vertical:absolute;mso-position-vertical-relative:text;v-text-anchor:top" coordsize="6050280,1270" o:gfxdata="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" path="m,l6050279,e" filled="f" strokecolor="#97bad9" strokeweight=".52936mm">
                 <v:path arrowok="t"/>
                 <w10:wrap anchorx="page"/>
               </v:shape>
@@ -2558,7 +2541,7 @@
           <w:w w:val="110"/>
           <w:sz w:val="19"/>
         </w:rPr>
-        <w:t>AidDehradun</w:t>
+        <w:t>Aid Dehradun</w:t>
       </w:r>
       <w:r>
         <w:rPr>
@@ -2873,7 +2856,14 @@
           <w:color w:val="252525"/>
           <w:sz w:val="19"/>
         </w:rPr>
-        <w:t>and management .</w:t>
+        <w:t xml:space="preserve">and </w:t>
+      </w:r>
+      <w:r>
+        <w:rPr>
+          <w:color w:val="252525"/>
+          <w:sz w:val="19"/>
+        </w:rPr>
+        <w:t>management.</w:t>
       </w:r>
     </w:p>
     <w:p>
@@ -3270,7 +3260,7 @@
           </mc:Choice>
           <mc:Fallback>
             <w:pict>
-              <v:shape w14:anchorId="5B8C7B28" id="Graphic 19" o:spid="_x0000_s1026" style="position:absolute;margin-left:60.25pt;margin-top:-15.75pt;width:476.4pt;height:.1pt;z-index:15731200;visibility:visible;mso-wrap-style:square;mso-wrap-distance-left:0;mso-wrap-distance-top:0;mso-wrap-distance-right:0;mso-wrap-distance-bottom:0;mso-position-horizontal:absolute;mso-position-horizontal-relative:page;mso-position-vertical:absolute;mso-position-vertical-relative:text;v-text-anchor:top" coordsize="6050280,1270" o:gfxdata="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" path="m,l6050279,e" filled="f" strokecolor="#97bad9" strokeweight=".52936mm">
+              <v:shape w14:anchorId="2F959779" id="Graphic 19" o:spid="_x0000_s1026" style="position:absolute;margin-left:60.25pt;margin-top:-15.75pt;width:476.4pt;height:.1pt;z-index:15731200;visibility:visible;mso-wrap-style:square;mso-wrap-distance-left:0;mso-wrap-distance-top:0;mso-wrap-distance-right:0;mso-wrap-distance-bottom:0;mso-position-horizontal:absolute;mso-position-horizontal-relative:page;mso-position-vertical:absolute;mso-position-vertical-relative:text;v-text-anchor:top" coordsize="6050280,1270" o:gfxdata="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" path="m,l6050279,e" filled="f" strokecolor="#97bad9" strokeweight=".52936mm">
                 <v:path arrowok="t"/>
                 <w10:wrap anchorx="page"/>
               </v:shape>
@@ -3637,7 +3627,7 @@
           </mc:Choice>
           <mc:Fallback>
             <w:pict>
-              <v:shape w14:anchorId="6A5B9F44" id="Graphic 20" o:spid="_x0000_s1026" style="position:absolute;margin-left:59.55pt;margin-top:20.1pt;width:476.4pt;height:.1pt;z-index:15731712;visibility:visible;mso-wrap-style:square;mso-wrap-distance-left:0;mso-wrap-distance-top:0;mso-wrap-distance-right:0;mso-wrap-distance-bottom:0;mso-position-horizontal:absolute;mso-position-horizontal-relative:page;mso-position-vertical:absolute;mso-position-vertical-relative:text;v-text-anchor:top" coordsize="6050280,1270" o:gfxdata="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" path="m,l6050279,e" filled="f" strokecolor="#97bad9" strokeweight=".52936mm">
+              <v:shape w14:anchorId="138409C8" id="Graphic 20" o:spid="_x0000_s1026" style="position:absolute;margin-left:59.55pt;margin-top:20.1pt;width:476.4pt;height:.1pt;z-index:15731712;visibility:visible;mso-wrap-style:square;mso-wrap-distance-left:0;mso-wrap-distance-top:0;mso-wrap-distance-right:0;mso-wrap-distance-bottom:0;mso-position-horizontal:absolute;mso-position-horizontal-relative:page;mso-position-vertical:absolute;mso-position-vertical-relative:text;v-text-anchor:top" coordsize="6050280,1270" o:gfxdata="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" path="m,l6050279,e" filled="f" strokecolor="#97bad9" strokeweight=".52936mm">
                 <v:path arrowok="t"/>
                 <w10:wrap anchorx="page"/>
               </v:shape>

</xml_diff>